<commit_message>
Adding a little bit more information
</commit_message>
<xml_diff>
--- a/Documents/ProgramOfRequirements/ProgrammaVanEisen.docx
+++ b/Documents/ProgramOfRequirements/ProgrammaVanEisen.docx
@@ -10,6 +10,7 @@
           <w:docPartUnique/>
         </w:docPartObj>
       </w:sdtPr>
+      <w:sdtEndPr/>
       <w:sdtContent>
         <w:p>
           <w:r>
@@ -132,6 +133,7 @@
                                     <w:dataBinding w:prefixMappings="xmlns:ns0='http://purl.org/dc/elements/1.1/' xmlns:ns1='http://schemas.openxmlformats.org/package/2006/metadata/core-properties' " w:xpath="/ns1:coreProperties[1]/ns0:creator[1]" w:storeItemID="{6C3C8BC8-F283-45AE-878A-BAB7291924A1}"/>
                                     <w:text/>
                                   </w:sdtPr>
+                                  <w:sdtEndPr/>
                                   <w:sdtContent>
                                     <w:p>
                                       <w:pPr>
@@ -222,6 +224,7 @@
                                       <w:dataBinding w:prefixMappings="xmlns:ns0='http://schemas.openxmlformats.org/officeDocument/2006/extended-properties' " w:xpath="/ns0:Properties[1]/ns0:Company[1]" w:storeItemID="{6668398D-A668-4E3E-A5EB-62B293D839F1}"/>
                                       <w:text/>
                                     </w:sdtPr>
+                                    <w:sdtEndPr/>
                                     <w:sdtContent>
                                       <w:r>
                                         <w:rPr>
@@ -250,6 +253,7 @@
                                       <w:dataBinding w:prefixMappings="xmlns:ns0='http://schemas.microsoft.com/office/2006/coverPageProps' " w:xpath="/ns0:CoverPageProperties[1]/ns0:CompanyAddress[1]" w:storeItemID="{55AF091B-3C7A-41E3-B477-F2FDAA23CFDA}"/>
                                       <w:text/>
                                     </w:sdtPr>
+                                    <w:sdtEndPr/>
                                     <w:sdtContent>
                                       <w:r>
                                         <w:rPr>
@@ -319,6 +323,7 @@
                                     <w:dataBinding w:prefixMappings="xmlns:ns0='http://purl.org/dc/elements/1.1/' xmlns:ns1='http://schemas.openxmlformats.org/package/2006/metadata/core-properties' " w:xpath="/ns1:coreProperties[1]/ns0:title[1]" w:storeItemID="{6C3C8BC8-F283-45AE-878A-BAB7291924A1}"/>
                                     <w:text/>
                                   </w:sdtPr>
+                                  <w:sdtEndPr/>
                                   <w:sdtContent>
                                     <w:p>
                                       <w:pPr>
@@ -384,6 +389,7 @@
                               <w:dataBinding w:prefixMappings="xmlns:ns0='http://purl.org/dc/elements/1.1/' xmlns:ns1='http://schemas.openxmlformats.org/package/2006/metadata/core-properties' " w:xpath="/ns1:coreProperties[1]/ns0:creator[1]" w:storeItemID="{6C3C8BC8-F283-45AE-878A-BAB7291924A1}"/>
                               <w:text/>
                             </w:sdtPr>
+                            <w:sdtEndPr/>
                             <w:sdtContent>
                               <w:p>
                                 <w:pPr>
@@ -474,6 +480,7 @@
                                 <w:dataBinding w:prefixMappings="xmlns:ns0='http://schemas.openxmlformats.org/officeDocument/2006/extended-properties' " w:xpath="/ns0:Properties[1]/ns0:Company[1]" w:storeItemID="{6668398D-A668-4E3E-A5EB-62B293D839F1}"/>
                                 <w:text/>
                               </w:sdtPr>
+                              <w:sdtEndPr/>
                               <w:sdtContent>
                                 <w:r>
                                   <w:rPr>
@@ -502,6 +509,7 @@
                                 <w:dataBinding w:prefixMappings="xmlns:ns0='http://schemas.microsoft.com/office/2006/coverPageProps' " w:xpath="/ns0:CoverPageProperties[1]/ns0:CompanyAddress[1]" w:storeItemID="{55AF091B-3C7A-41E3-B477-F2FDAA23CFDA}"/>
                                 <w:text/>
                               </w:sdtPr>
+                              <w:sdtEndPr/>
                               <w:sdtContent>
                                 <w:r>
                                   <w:rPr>
@@ -537,6 +545,7 @@
                               <w:dataBinding w:prefixMappings="xmlns:ns0='http://purl.org/dc/elements/1.1/' xmlns:ns1='http://schemas.openxmlformats.org/package/2006/metadata/core-properties' " w:xpath="/ns1:coreProperties[1]/ns0:title[1]" w:storeItemID="{6C3C8BC8-F283-45AE-878A-BAB7291924A1}"/>
                               <w:text/>
                             </w:sdtPr>
+                            <w:sdtEndPr/>
                             <w:sdtContent>
                               <w:p>
                                 <w:pPr>
@@ -581,6 +590,821 @@
       </w:sdtContent>
     </w:sdt>
     <w:p/>
+    <w:sdt>
+      <w:sdtPr>
+        <w:id w:val="-2038574185"/>
+        <w:docPartObj>
+          <w:docPartGallery w:val="Table of Contents"/>
+          <w:docPartUnique/>
+        </w:docPartObj>
+      </w:sdtPr>
+      <w:sdtEndPr>
+        <w:rPr>
+          <w:rFonts w:ascii="Arial" w:eastAsiaTheme="minorHAnsi" w:hAnsi="Arial" w:cs="Arial"/>
+          <w:b/>
+          <w:bCs/>
+          <w:color w:val="auto"/>
+          <w:sz w:val="24"/>
+          <w:szCs w:val="24"/>
+          <w:lang w:eastAsia="en-US"/>
+        </w:rPr>
+      </w:sdtEndPr>
+      <w:sdtContent>
+        <w:p>
+          <w:pPr>
+            <w:pStyle w:val="Kopvaninhoudsopgave"/>
+          </w:pPr>
+          <w:r>
+            <w:t>Inhoudsopgave</w:t>
+          </w:r>
+        </w:p>
+        <w:p>
+          <w:pPr>
+            <w:pStyle w:val="Inhopg1"/>
+            <w:tabs>
+              <w:tab w:val="right" w:leader="dot" w:pos="9062"/>
+            </w:tabs>
+            <w:rPr>
+              <w:noProof/>
+            </w:rPr>
+          </w:pPr>
+          <w:r>
+            <w:rPr>
+              <w:b/>
+              <w:bCs/>
+            </w:rPr>
+            <w:fldChar w:fldCharType="begin"/>
+          </w:r>
+          <w:r>
+            <w:rPr>
+              <w:b/>
+              <w:bCs/>
+            </w:rPr>
+            <w:instrText xml:space="preserve"> TOC \o "1-3" \h \z \u </w:instrText>
+          </w:r>
+          <w:r>
+            <w:rPr>
+              <w:b/>
+              <w:bCs/>
+            </w:rPr>
+            <w:fldChar w:fldCharType="separate"/>
+          </w:r>
+          <w:hyperlink w:anchor="_Toc516525344" w:history="1">
+            <w:r>
+              <w:rPr>
+                <w:rStyle w:val="Hyperlink"/>
+                <w:b/>
+                <w:noProof/>
+              </w:rPr>
+              <w:t>Inleiding</w:t>
+            </w:r>
+            <w:r>
+              <w:rPr>
+                <w:noProof/>
+                <w:webHidden/>
+              </w:rPr>
+              <w:tab/>
+            </w:r>
+            <w:r>
+              <w:rPr>
+                <w:noProof/>
+                <w:webHidden/>
+              </w:rPr>
+              <w:fldChar w:fldCharType="begin"/>
+            </w:r>
+            <w:r>
+              <w:rPr>
+                <w:noProof/>
+                <w:webHidden/>
+              </w:rPr>
+              <w:instrText xml:space="preserve"> PAGEREF _Toc516525344 \h </w:instrText>
+            </w:r>
+            <w:r>
+              <w:rPr>
+                <w:noProof/>
+                <w:webHidden/>
+              </w:rPr>
+            </w:r>
+            <w:r>
+              <w:rPr>
+                <w:noProof/>
+                <w:webHidden/>
+              </w:rPr>
+              <w:fldChar w:fldCharType="separate"/>
+            </w:r>
+            <w:r>
+              <w:rPr>
+                <w:noProof/>
+                <w:webHidden/>
+              </w:rPr>
+              <w:t>2</w:t>
+            </w:r>
+            <w:r>
+              <w:rPr>
+                <w:noProof/>
+                <w:webHidden/>
+              </w:rPr>
+              <w:fldChar w:fldCharType="end"/>
+            </w:r>
+          </w:hyperlink>
+        </w:p>
+        <w:p>
+          <w:pPr>
+            <w:pStyle w:val="Inhopg1"/>
+            <w:tabs>
+              <w:tab w:val="right" w:leader="dot" w:pos="9062"/>
+            </w:tabs>
+            <w:rPr>
+              <w:noProof/>
+            </w:rPr>
+          </w:pPr>
+          <w:hyperlink w:anchor="_Toc516525345" w:history="1">
+            <w:r>
+              <w:rPr>
+                <w:rStyle w:val="Hyperlink"/>
+                <w:b/>
+                <w:noProof/>
+              </w:rPr>
+              <w:t>Het bedrijf</w:t>
+            </w:r>
+            <w:r>
+              <w:rPr>
+                <w:noProof/>
+                <w:webHidden/>
+              </w:rPr>
+              <w:tab/>
+            </w:r>
+            <w:r>
+              <w:rPr>
+                <w:noProof/>
+                <w:webHidden/>
+              </w:rPr>
+              <w:fldChar w:fldCharType="begin"/>
+            </w:r>
+            <w:r>
+              <w:rPr>
+                <w:noProof/>
+                <w:webHidden/>
+              </w:rPr>
+              <w:instrText xml:space="preserve"> PAGEREF _Toc516525345 \h </w:instrText>
+            </w:r>
+            <w:r>
+              <w:rPr>
+                <w:noProof/>
+                <w:webHidden/>
+              </w:rPr>
+            </w:r>
+            <w:r>
+              <w:rPr>
+                <w:noProof/>
+                <w:webHidden/>
+              </w:rPr>
+              <w:fldChar w:fldCharType="separate"/>
+            </w:r>
+            <w:r>
+              <w:rPr>
+                <w:noProof/>
+                <w:webHidden/>
+              </w:rPr>
+              <w:t>2</w:t>
+            </w:r>
+            <w:r>
+              <w:rPr>
+                <w:noProof/>
+                <w:webHidden/>
+              </w:rPr>
+              <w:fldChar w:fldCharType="end"/>
+            </w:r>
+          </w:hyperlink>
+        </w:p>
+        <w:p>
+          <w:pPr>
+            <w:pStyle w:val="Inhopg1"/>
+            <w:tabs>
+              <w:tab w:val="right" w:leader="dot" w:pos="9062"/>
+            </w:tabs>
+            <w:rPr>
+              <w:noProof/>
+            </w:rPr>
+          </w:pPr>
+          <w:hyperlink w:anchor="_Toc516525346" w:history="1">
+            <w:r>
+              <w:rPr>
+                <w:rStyle w:val="Hyperlink"/>
+                <w:b/>
+                <w:noProof/>
+              </w:rPr>
+              <w:t>Probleemstelling</w:t>
+            </w:r>
+            <w:r>
+              <w:rPr>
+                <w:noProof/>
+                <w:webHidden/>
+              </w:rPr>
+              <w:tab/>
+            </w:r>
+            <w:r>
+              <w:rPr>
+                <w:noProof/>
+                <w:webHidden/>
+              </w:rPr>
+              <w:fldChar w:fldCharType="begin"/>
+            </w:r>
+            <w:r>
+              <w:rPr>
+                <w:noProof/>
+                <w:webHidden/>
+              </w:rPr>
+              <w:instrText xml:space="preserve"> PAGEREF _Toc516525346 \h </w:instrText>
+            </w:r>
+            <w:r>
+              <w:rPr>
+                <w:noProof/>
+                <w:webHidden/>
+              </w:rPr>
+            </w:r>
+            <w:r>
+              <w:rPr>
+                <w:noProof/>
+                <w:webHidden/>
+              </w:rPr>
+              <w:fldChar w:fldCharType="separate"/>
+            </w:r>
+            <w:r>
+              <w:rPr>
+                <w:noProof/>
+                <w:webHidden/>
+              </w:rPr>
+              <w:t>2</w:t>
+            </w:r>
+            <w:r>
+              <w:rPr>
+                <w:noProof/>
+                <w:webHidden/>
+              </w:rPr>
+              <w:fldChar w:fldCharType="end"/>
+            </w:r>
+          </w:hyperlink>
+        </w:p>
+        <w:p>
+          <w:pPr>
+            <w:pStyle w:val="Inhopg2"/>
+            <w:tabs>
+              <w:tab w:val="right" w:leader="dot" w:pos="9062"/>
+            </w:tabs>
+            <w:rPr>
+              <w:noProof/>
+            </w:rPr>
+          </w:pPr>
+          <w:hyperlink w:anchor="_Toc516525347" w:history="1">
+            <w:r>
+              <w:rPr>
+                <w:rStyle w:val="Hyperlink"/>
+                <w:noProof/>
+              </w:rPr>
+              <w:t>Het huidige probleem</w:t>
+            </w:r>
+            <w:r>
+              <w:rPr>
+                <w:noProof/>
+                <w:webHidden/>
+              </w:rPr>
+              <w:tab/>
+            </w:r>
+            <w:r>
+              <w:rPr>
+                <w:noProof/>
+                <w:webHidden/>
+              </w:rPr>
+              <w:fldChar w:fldCharType="begin"/>
+            </w:r>
+            <w:r>
+              <w:rPr>
+                <w:noProof/>
+                <w:webHidden/>
+              </w:rPr>
+              <w:instrText xml:space="preserve"> PAGEREF _Toc516525347 \h </w:instrText>
+            </w:r>
+            <w:r>
+              <w:rPr>
+                <w:noProof/>
+                <w:webHidden/>
+              </w:rPr>
+            </w:r>
+            <w:r>
+              <w:rPr>
+                <w:noProof/>
+                <w:webHidden/>
+              </w:rPr>
+              <w:fldChar w:fldCharType="separate"/>
+            </w:r>
+            <w:r>
+              <w:rPr>
+                <w:noProof/>
+                <w:webHidden/>
+              </w:rPr>
+              <w:t>2</w:t>
+            </w:r>
+            <w:r>
+              <w:rPr>
+                <w:noProof/>
+                <w:webHidden/>
+              </w:rPr>
+              <w:fldChar w:fldCharType="end"/>
+            </w:r>
+          </w:hyperlink>
+        </w:p>
+        <w:p>
+          <w:pPr>
+            <w:pStyle w:val="Inhopg2"/>
+            <w:tabs>
+              <w:tab w:val="right" w:leader="dot" w:pos="9062"/>
+            </w:tabs>
+            <w:rPr>
+              <w:noProof/>
+            </w:rPr>
+          </w:pPr>
+          <w:hyperlink w:anchor="_Toc516525348" w:history="1">
+            <w:r>
+              <w:rPr>
+                <w:rStyle w:val="Hyperlink"/>
+                <w:noProof/>
+              </w:rPr>
+              <w:t>Doelstellingen</w:t>
+            </w:r>
+            <w:r>
+              <w:rPr>
+                <w:noProof/>
+                <w:webHidden/>
+              </w:rPr>
+              <w:tab/>
+            </w:r>
+            <w:r>
+              <w:rPr>
+                <w:noProof/>
+                <w:webHidden/>
+              </w:rPr>
+              <w:fldChar w:fldCharType="begin"/>
+            </w:r>
+            <w:r>
+              <w:rPr>
+                <w:noProof/>
+                <w:webHidden/>
+              </w:rPr>
+              <w:instrText xml:space="preserve"> PAGEREF _Toc516525348 \h </w:instrText>
+            </w:r>
+            <w:r>
+              <w:rPr>
+                <w:noProof/>
+                <w:webHidden/>
+              </w:rPr>
+            </w:r>
+            <w:r>
+              <w:rPr>
+                <w:noProof/>
+                <w:webHidden/>
+              </w:rPr>
+              <w:fldChar w:fldCharType="separate"/>
+            </w:r>
+            <w:r>
+              <w:rPr>
+                <w:noProof/>
+                <w:webHidden/>
+              </w:rPr>
+              <w:t>2</w:t>
+            </w:r>
+            <w:r>
+              <w:rPr>
+                <w:noProof/>
+                <w:webHidden/>
+              </w:rPr>
+              <w:fldChar w:fldCharType="end"/>
+            </w:r>
+          </w:hyperlink>
+        </w:p>
+        <w:p>
+          <w:pPr>
+            <w:pStyle w:val="Inhopg1"/>
+            <w:tabs>
+              <w:tab w:val="right" w:leader="dot" w:pos="9062"/>
+            </w:tabs>
+            <w:rPr>
+              <w:noProof/>
+            </w:rPr>
+          </w:pPr>
+          <w:hyperlink w:anchor="_Toc516525349" w:history="1">
+            <w:r>
+              <w:rPr>
+                <w:rStyle w:val="Hyperlink"/>
+                <w:b/>
+                <w:noProof/>
+              </w:rPr>
+              <w:t>Doelgroep(en)</w:t>
+            </w:r>
+            <w:r>
+              <w:rPr>
+                <w:noProof/>
+                <w:webHidden/>
+              </w:rPr>
+              <w:tab/>
+            </w:r>
+            <w:r>
+              <w:rPr>
+                <w:noProof/>
+                <w:webHidden/>
+              </w:rPr>
+              <w:fldChar w:fldCharType="begin"/>
+            </w:r>
+            <w:r>
+              <w:rPr>
+                <w:noProof/>
+                <w:webHidden/>
+              </w:rPr>
+              <w:instrText xml:space="preserve"> PAGEREF _Toc516525349 \h </w:instrText>
+            </w:r>
+            <w:r>
+              <w:rPr>
+                <w:noProof/>
+                <w:webHidden/>
+              </w:rPr>
+            </w:r>
+            <w:r>
+              <w:rPr>
+                <w:noProof/>
+                <w:webHidden/>
+              </w:rPr>
+              <w:fldChar w:fldCharType="separate"/>
+            </w:r>
+            <w:r>
+              <w:rPr>
+                <w:noProof/>
+                <w:webHidden/>
+              </w:rPr>
+              <w:t>3</w:t>
+            </w:r>
+            <w:r>
+              <w:rPr>
+                <w:noProof/>
+                <w:webHidden/>
+              </w:rPr>
+              <w:fldChar w:fldCharType="end"/>
+            </w:r>
+          </w:hyperlink>
+        </w:p>
+        <w:p>
+          <w:pPr>
+            <w:pStyle w:val="Inhopg2"/>
+            <w:tabs>
+              <w:tab w:val="right" w:leader="dot" w:pos="9062"/>
+            </w:tabs>
+            <w:rPr>
+              <w:noProof/>
+            </w:rPr>
+          </w:pPr>
+          <w:hyperlink w:anchor="_Toc516525350" w:history="1">
+            <w:r>
+              <w:rPr>
+                <w:rStyle w:val="Hyperlink"/>
+                <w:noProof/>
+              </w:rPr>
+              <w:t>Uitbereiding Doelgroep</w:t>
+            </w:r>
+            <w:r>
+              <w:rPr>
+                <w:noProof/>
+                <w:webHidden/>
+              </w:rPr>
+              <w:tab/>
+            </w:r>
+            <w:r>
+              <w:rPr>
+                <w:noProof/>
+                <w:webHidden/>
+              </w:rPr>
+              <w:fldChar w:fldCharType="begin"/>
+            </w:r>
+            <w:r>
+              <w:rPr>
+                <w:noProof/>
+                <w:webHidden/>
+              </w:rPr>
+              <w:instrText xml:space="preserve"> PAGEREF _Toc516525350 \h </w:instrText>
+            </w:r>
+            <w:r>
+              <w:rPr>
+                <w:noProof/>
+                <w:webHidden/>
+              </w:rPr>
+            </w:r>
+            <w:r>
+              <w:rPr>
+                <w:noProof/>
+                <w:webHidden/>
+              </w:rPr>
+              <w:fldChar w:fldCharType="separate"/>
+            </w:r>
+            <w:r>
+              <w:rPr>
+                <w:noProof/>
+                <w:webHidden/>
+              </w:rPr>
+              <w:t>3</w:t>
+            </w:r>
+            <w:r>
+              <w:rPr>
+                <w:noProof/>
+                <w:webHidden/>
+              </w:rPr>
+              <w:fldChar w:fldCharType="end"/>
+            </w:r>
+          </w:hyperlink>
+        </w:p>
+        <w:p>
+          <w:pPr>
+            <w:pStyle w:val="Inhopg1"/>
+            <w:tabs>
+              <w:tab w:val="right" w:leader="dot" w:pos="9062"/>
+            </w:tabs>
+            <w:rPr>
+              <w:noProof/>
+            </w:rPr>
+          </w:pPr>
+          <w:hyperlink w:anchor="_Toc516525351" w:history="1">
+            <w:r>
+              <w:rPr>
+                <w:rStyle w:val="Hyperlink"/>
+                <w:noProof/>
+              </w:rPr>
+              <w:t>Rollentabel</w:t>
+            </w:r>
+            <w:r>
+              <w:rPr>
+                <w:noProof/>
+                <w:webHidden/>
+              </w:rPr>
+              <w:tab/>
+            </w:r>
+            <w:r>
+              <w:rPr>
+                <w:noProof/>
+                <w:webHidden/>
+              </w:rPr>
+              <w:fldChar w:fldCharType="begin"/>
+            </w:r>
+            <w:r>
+              <w:rPr>
+                <w:noProof/>
+                <w:webHidden/>
+              </w:rPr>
+              <w:instrText xml:space="preserve"> PAGEREF _Toc516525351 \h </w:instrText>
+            </w:r>
+            <w:r>
+              <w:rPr>
+                <w:noProof/>
+                <w:webHidden/>
+              </w:rPr>
+            </w:r>
+            <w:r>
+              <w:rPr>
+                <w:noProof/>
+                <w:webHidden/>
+              </w:rPr>
+              <w:fldChar w:fldCharType="separate"/>
+            </w:r>
+            <w:r>
+              <w:rPr>
+                <w:noProof/>
+                <w:webHidden/>
+              </w:rPr>
+              <w:t>3</w:t>
+            </w:r>
+            <w:r>
+              <w:rPr>
+                <w:noProof/>
+                <w:webHidden/>
+              </w:rPr>
+              <w:fldChar w:fldCharType="end"/>
+            </w:r>
+          </w:hyperlink>
+        </w:p>
+        <w:p>
+          <w:pPr>
+            <w:pStyle w:val="Inhopg1"/>
+            <w:tabs>
+              <w:tab w:val="right" w:leader="dot" w:pos="9062"/>
+            </w:tabs>
+            <w:rPr>
+              <w:noProof/>
+            </w:rPr>
+          </w:pPr>
+          <w:hyperlink w:anchor="_Toc516525352" w:history="1">
+            <w:r>
+              <w:rPr>
+                <w:rStyle w:val="Hyperlink"/>
+                <w:b/>
+                <w:noProof/>
+              </w:rPr>
+              <w:t>De vormgeving</w:t>
+            </w:r>
+            <w:r>
+              <w:rPr>
+                <w:noProof/>
+                <w:webHidden/>
+              </w:rPr>
+              <w:tab/>
+            </w:r>
+            <w:r>
+              <w:rPr>
+                <w:noProof/>
+                <w:webHidden/>
+              </w:rPr>
+              <w:fldChar w:fldCharType="begin"/>
+            </w:r>
+            <w:r>
+              <w:rPr>
+                <w:noProof/>
+                <w:webHidden/>
+              </w:rPr>
+              <w:instrText xml:space="preserve"> PAGEREF _Toc516525352 \h </w:instrText>
+            </w:r>
+            <w:r>
+              <w:rPr>
+                <w:noProof/>
+                <w:webHidden/>
+              </w:rPr>
+            </w:r>
+            <w:r>
+              <w:rPr>
+                <w:noProof/>
+                <w:webHidden/>
+              </w:rPr>
+              <w:fldChar w:fldCharType="separate"/>
+            </w:r>
+            <w:r>
+              <w:rPr>
+                <w:noProof/>
+                <w:webHidden/>
+              </w:rPr>
+              <w:t>3</w:t>
+            </w:r>
+            <w:r>
+              <w:rPr>
+                <w:noProof/>
+                <w:webHidden/>
+              </w:rPr>
+              <w:fldChar w:fldCharType="end"/>
+            </w:r>
+          </w:hyperlink>
+        </w:p>
+        <w:p>
+          <w:pPr>
+            <w:pStyle w:val="Inhopg1"/>
+            <w:tabs>
+              <w:tab w:val="right" w:leader="dot" w:pos="9062"/>
+            </w:tabs>
+            <w:rPr>
+              <w:noProof/>
+            </w:rPr>
+          </w:pPr>
+          <w:hyperlink w:anchor="_Toc516525353" w:history="1">
+            <w:r>
+              <w:rPr>
+                <w:rStyle w:val="Hyperlink"/>
+                <w:b/>
+                <w:noProof/>
+              </w:rPr>
+              <w:t>Informatie</w:t>
+            </w:r>
+            <w:r>
+              <w:rPr>
+                <w:noProof/>
+                <w:webHidden/>
+              </w:rPr>
+              <w:tab/>
+            </w:r>
+            <w:r>
+              <w:rPr>
+                <w:noProof/>
+                <w:webHidden/>
+              </w:rPr>
+              <w:fldChar w:fldCharType="begin"/>
+            </w:r>
+            <w:r>
+              <w:rPr>
+                <w:noProof/>
+                <w:webHidden/>
+              </w:rPr>
+              <w:instrText xml:space="preserve"> PAGEREF _Toc516525353 \h </w:instrText>
+            </w:r>
+            <w:r>
+              <w:rPr>
+                <w:noProof/>
+                <w:webHidden/>
+              </w:rPr>
+            </w:r>
+            <w:r>
+              <w:rPr>
+                <w:noProof/>
+                <w:webHidden/>
+              </w:rPr>
+              <w:fldChar w:fldCharType="separate"/>
+            </w:r>
+            <w:r>
+              <w:rPr>
+                <w:noProof/>
+                <w:webHidden/>
+              </w:rPr>
+              <w:t>4</w:t>
+            </w:r>
+            <w:r>
+              <w:rPr>
+                <w:noProof/>
+                <w:webHidden/>
+              </w:rPr>
+              <w:fldChar w:fldCharType="end"/>
+            </w:r>
+          </w:hyperlink>
+        </w:p>
+        <w:p>
+          <w:pPr>
+            <w:pStyle w:val="Inhopg1"/>
+            <w:tabs>
+              <w:tab w:val="right" w:leader="dot" w:pos="9062"/>
+            </w:tabs>
+            <w:rPr>
+              <w:noProof/>
+            </w:rPr>
+          </w:pPr>
+          <w:hyperlink w:anchor="_Toc516525354" w:history="1">
+            <w:r>
+              <w:rPr>
+                <w:rStyle w:val="Hyperlink"/>
+                <w:b/>
+                <w:noProof/>
+              </w:rPr>
+              <w:t>Overig</w:t>
+            </w:r>
+            <w:r>
+              <w:rPr>
+                <w:noProof/>
+                <w:webHidden/>
+              </w:rPr>
+              <w:tab/>
+            </w:r>
+            <w:r>
+              <w:rPr>
+                <w:noProof/>
+                <w:webHidden/>
+              </w:rPr>
+              <w:fldChar w:fldCharType="begin"/>
+            </w:r>
+            <w:r>
+              <w:rPr>
+                <w:noProof/>
+                <w:webHidden/>
+              </w:rPr>
+              <w:instrText xml:space="preserve"> PAGEREF _Toc516525354 \h </w:instrText>
+            </w:r>
+            <w:r>
+              <w:rPr>
+                <w:noProof/>
+                <w:webHidden/>
+              </w:rPr>
+            </w:r>
+            <w:r>
+              <w:rPr>
+                <w:noProof/>
+                <w:webHidden/>
+              </w:rPr>
+              <w:fldChar w:fldCharType="separate"/>
+            </w:r>
+            <w:r>
+              <w:rPr>
+                <w:noProof/>
+                <w:webHidden/>
+              </w:rPr>
+              <w:t>4</w:t>
+            </w:r>
+            <w:r>
+              <w:rPr>
+                <w:noProof/>
+                <w:webHidden/>
+              </w:rPr>
+              <w:fldChar w:fldCharType="end"/>
+            </w:r>
+          </w:hyperlink>
+        </w:p>
+        <w:p>
+          <w:r>
+            <w:rPr>
+              <w:b/>
+              <w:bCs/>
+            </w:rPr>
+            <w:fldChar w:fldCharType="end"/>
+          </w:r>
+        </w:p>
+      </w:sdtContent>
+    </w:sdt>
     <w:p>
       <w:r>
         <w:br w:type="page"/>
@@ -593,6 +1417,7 @@
           <w:b/>
         </w:rPr>
       </w:pPr>
+      <w:bookmarkStart w:id="0" w:name="_Toc516525344"/>
       <w:r>
         <w:rPr>
           <w:b/>
@@ -600,6 +1425,7 @@
         <w:lastRenderedPageBreak/>
         <w:t>Inleiding</w:t>
       </w:r>
+      <w:bookmarkEnd w:id="0"/>
     </w:p>
     <w:p>
       <w:r>
@@ -631,12 +1457,14 @@
           <w:b/>
         </w:rPr>
       </w:pPr>
+      <w:bookmarkStart w:id="1" w:name="_Toc516525345"/>
       <w:r>
         <w:rPr>
           <w:b/>
         </w:rPr>
         <w:t>Het bedrijf</w:t>
       </w:r>
+      <w:bookmarkEnd w:id="1"/>
     </w:p>
     <w:p>
       <w:r>
@@ -669,20 +1497,24 @@
           <w:b/>
         </w:rPr>
       </w:pPr>
+      <w:bookmarkStart w:id="2" w:name="_Toc516525346"/>
       <w:r>
         <w:rPr>
           <w:b/>
         </w:rPr>
         <w:t>Probleemstelling</w:t>
       </w:r>
+      <w:bookmarkEnd w:id="2"/>
     </w:p>
     <w:p>
       <w:pPr>
         <w:pStyle w:val="Kop2"/>
       </w:pPr>
+      <w:bookmarkStart w:id="3" w:name="_Toc516525347"/>
       <w:r>
         <w:t>Het huidige probleem</w:t>
       </w:r>
+      <w:bookmarkEnd w:id="3"/>
     </w:p>
     <w:p>
       <w:r>
@@ -711,9 +1543,11 @@
       <w:pPr>
         <w:pStyle w:val="Kop2"/>
       </w:pPr>
+      <w:bookmarkStart w:id="4" w:name="_Toc516525348"/>
       <w:r>
         <w:t>Doelstellingen</w:t>
       </w:r>
+      <w:bookmarkEnd w:id="4"/>
     </w:p>
     <w:p>
       <w:r>
@@ -881,20 +1715,24 @@
           <w:b/>
         </w:rPr>
       </w:pPr>
+      <w:bookmarkStart w:id="5" w:name="_Toc516525349"/>
       <w:r>
         <w:rPr>
           <w:b/>
         </w:rPr>
         <w:t>Doelgroep(en)</w:t>
       </w:r>
+      <w:bookmarkEnd w:id="5"/>
     </w:p>
     <w:p>
       <w:pPr>
         <w:pStyle w:val="Kop2"/>
       </w:pPr>
+      <w:bookmarkStart w:id="6" w:name="_Toc516525350"/>
       <w:r>
         <w:t>Uitbereiding Doelgroep</w:t>
       </w:r>
+      <w:bookmarkEnd w:id="6"/>
     </w:p>
     <w:p>
       <w:r>
@@ -905,9 +1743,11 @@
       <w:pPr>
         <w:pStyle w:val="Kop1"/>
       </w:pPr>
+      <w:bookmarkStart w:id="7" w:name="_Toc516525351"/>
       <w:r>
         <w:t>Rollentabel</w:t>
       </w:r>
+      <w:bookmarkEnd w:id="7"/>
     </w:p>
     <w:tbl>
       <w:tblPr>
@@ -1032,8 +1872,6 @@
             <w:r>
               <w:t>Leraren</w:t>
             </w:r>
-            <w:bookmarkStart w:id="0" w:name="_GoBack"/>
-            <w:bookmarkEnd w:id="0"/>
           </w:p>
         </w:tc>
         <w:tc>
@@ -1279,12 +2117,14 @@
           <w:b/>
         </w:rPr>
       </w:pPr>
+      <w:bookmarkStart w:id="8" w:name="_Toc516525352"/>
       <w:r>
         <w:rPr>
           <w:b/>
         </w:rPr>
         <w:t>De vormgeving</w:t>
       </w:r>
+      <w:bookmarkEnd w:id="8"/>
     </w:p>
     <w:p>
       <w:r>
@@ -1298,6 +2138,7 @@
           <w:b/>
         </w:rPr>
       </w:pPr>
+      <w:bookmarkStart w:id="9" w:name="_Toc516525353"/>
       <w:r>
         <w:rPr>
           <w:b/>
@@ -1305,11 +2146,147 @@
         <w:lastRenderedPageBreak/>
         <w:t>Informatie</w:t>
       </w:r>
-    </w:p>
-    <w:p>
-      <w:r>
-        <w:t>Beschrijf globaal welke informatie door de applicatie gegeven wordt en welke overzichten en rapportages door de applicatie gegenereerd worden.</w:t>
-      </w:r>
+      <w:bookmarkEnd w:id="9"/>
+    </w:p>
+    <w:p>
+      <w:r>
+        <w:t>De informatie die door de applicatie geven wordt zijn als volgt:</w:t>
+      </w:r>
+    </w:p>
+    <w:p>
+      <w:pPr>
+        <w:pStyle w:val="Lijstalinea"/>
+        <w:numPr>
+          <w:ilvl w:val="0"/>
+          <w:numId w:val="2"/>
+        </w:numPr>
+      </w:pPr>
+      <w:r>
+        <w:t>Open Street Map met POI</w:t>
+      </w:r>
+    </w:p>
+    <w:p>
+      <w:pPr>
+        <w:pStyle w:val="Lijstalinea"/>
+        <w:numPr>
+          <w:ilvl w:val="0"/>
+          <w:numId w:val="2"/>
+        </w:numPr>
+      </w:pPr>
+      <w:r>
+        <w:t>Optie voor uitzetten GPS</w:t>
+      </w:r>
+    </w:p>
+    <w:p>
+      <w:pPr>
+        <w:pStyle w:val="Lijstalinea"/>
+        <w:numPr>
+          <w:ilvl w:val="0"/>
+          <w:numId w:val="2"/>
+        </w:numPr>
+      </w:pPr>
+      <w:r>
+        <w:t>Gemaakte routes doormiddel van een UUID</w:t>
+      </w:r>
+    </w:p>
+    <w:p>
+      <w:pPr>
+        <w:pStyle w:val="Lijstalinea"/>
+        <w:numPr>
+          <w:ilvl w:val="0"/>
+          <w:numId w:val="2"/>
+        </w:numPr>
+      </w:pPr>
+      <w:r>
+        <w:t>Groepen</w:t>
+      </w:r>
+    </w:p>
+    <w:p>
+      <w:pPr>
+        <w:pStyle w:val="Lijstalinea"/>
+        <w:numPr>
+          <w:ilvl w:val="0"/>
+          <w:numId w:val="2"/>
+        </w:numPr>
+      </w:pPr>
+      <w:r>
+        <w:t>Gegeven antwoorden door leerlingen</w:t>
+      </w:r>
+    </w:p>
+    <w:p>
+      <w:pPr>
+        <w:pStyle w:val="Lijstalinea"/>
+        <w:numPr>
+          <w:ilvl w:val="0"/>
+          <w:numId w:val="2"/>
+        </w:numPr>
+      </w:pPr>
+      <w:r>
+        <w:t>Een afdelingspagina</w:t>
+      </w:r>
+    </w:p>
+    <w:p>
+      <w:r>
+        <w:t>De volgende dingen worden door de applicatie gegenereerd</w:t>
+      </w:r>
+      <w:r>
+        <w:t>:</w:t>
+      </w:r>
+    </w:p>
+    <w:p>
+      <w:pPr>
+        <w:pStyle w:val="Lijstalinea"/>
+        <w:numPr>
+          <w:ilvl w:val="0"/>
+          <w:numId w:val="2"/>
+        </w:numPr>
+      </w:pPr>
+      <w:r>
+        <w:t>Antwoorden tabel</w:t>
+      </w:r>
+    </w:p>
+    <w:p>
+      <w:pPr>
+        <w:pStyle w:val="Lijstalinea"/>
+        <w:numPr>
+          <w:ilvl w:val="0"/>
+          <w:numId w:val="2"/>
+        </w:numPr>
+      </w:pPr>
+      <w:r>
+        <w:t>Route UUID</w:t>
+      </w:r>
+    </w:p>
+    <w:p>
+      <w:pPr>
+        <w:pStyle w:val="Lijstalinea"/>
+        <w:numPr>
+          <w:ilvl w:val="0"/>
+          <w:numId w:val="2"/>
+        </w:numPr>
+      </w:pPr>
+      <w:proofErr w:type="spellStart"/>
+      <w:r>
+        <w:t>Afdelings</w:t>
+      </w:r>
+      <w:proofErr w:type="spellEnd"/>
+      <w:r>
+        <w:t xml:space="preserve"> URL</w:t>
+      </w:r>
+    </w:p>
+    <w:p>
+      <w:pPr>
+        <w:pStyle w:val="Lijstalinea"/>
+        <w:numPr>
+          <w:ilvl w:val="0"/>
+          <w:numId w:val="2"/>
+        </w:numPr>
+      </w:pPr>
+      <w:r>
+        <w:t>Leraren accounts</w:t>
+      </w:r>
+      <w:bookmarkStart w:id="10" w:name="_GoBack"/>
+      <w:bookmarkEnd w:id="10"/>
     </w:p>
     <w:p>
       <w:pPr>
@@ -1318,12 +2295,14 @@
           <w:b/>
         </w:rPr>
       </w:pPr>
+      <w:bookmarkStart w:id="11" w:name="_Toc516525354"/>
       <w:r>
         <w:rPr>
           <w:b/>
         </w:rPr>
         <w:t>Overig</w:t>
       </w:r>
+      <w:bookmarkEnd w:id="11"/>
     </w:p>
     <w:p>
       <w:r>
@@ -2133,6 +3112,57 @@
       </w:tblBorders>
     </w:tblPr>
   </w:style>
+  <w:style w:type="paragraph" w:styleId="Kopvaninhoudsopgave">
+    <w:name w:val="TOC Heading"/>
+    <w:basedOn w:val="Kop1"/>
+    <w:next w:val="Standaard"/>
+    <w:uiPriority w:val="39"/>
+    <w:unhideWhenUsed/>
+    <w:qFormat/>
+    <w:rsid w:val="00233418"/>
+    <w:pPr>
+      <w:outlineLvl w:val="9"/>
+    </w:pPr>
+    <w:rPr>
+      <w:lang w:eastAsia="nl-NL"/>
+    </w:rPr>
+  </w:style>
+  <w:style w:type="paragraph" w:styleId="Inhopg1">
+    <w:name w:val="toc 1"/>
+    <w:basedOn w:val="Standaard"/>
+    <w:next w:val="Standaard"/>
+    <w:autoRedefine/>
+    <w:uiPriority w:val="39"/>
+    <w:unhideWhenUsed/>
+    <w:rsid w:val="00233418"/>
+    <w:pPr>
+      <w:spacing w:after="100"/>
+    </w:pPr>
+  </w:style>
+  <w:style w:type="paragraph" w:styleId="Inhopg2">
+    <w:name w:val="toc 2"/>
+    <w:basedOn w:val="Standaard"/>
+    <w:next w:val="Standaard"/>
+    <w:autoRedefine/>
+    <w:uiPriority w:val="39"/>
+    <w:unhideWhenUsed/>
+    <w:rsid w:val="00233418"/>
+    <w:pPr>
+      <w:spacing w:after="100"/>
+      <w:ind w:left="240"/>
+    </w:pPr>
+  </w:style>
+  <w:style w:type="character" w:styleId="Hyperlink">
+    <w:name w:val="Hyperlink"/>
+    <w:basedOn w:val="Standaardalinea-lettertype"/>
+    <w:uiPriority w:val="99"/>
+    <w:unhideWhenUsed/>
+    <w:rsid w:val="00233418"/>
+    <w:rPr>
+      <w:color w:val="0563C1" w:themeColor="hyperlink"/>
+      <w:u w:val="single"/>
+    </w:rPr>
+  </w:style>
 </w:styles>
 </file>
 
@@ -2429,4 +3459,16 @@
     </a:ext>
   </a:extLst>
 </a:theme>
+</file>
+
+<file path=customXml/item1.xml><?xml version="1.0" encoding="utf-8"?>
+<b:Sources xmlns:b="http://schemas.openxmlformats.org/officeDocument/2006/bibliography" xmlns="http://schemas.openxmlformats.org/officeDocument/2006/bibliography" SelectedStyle="\APASixthEditionOfficeOnline.xsl" StyleName="APA" Version="6"/>
+</file>
+
+<file path=customXml/itemProps1.xml><?xml version="1.0" encoding="utf-8"?>
+<ds:datastoreItem xmlns:ds="http://schemas.openxmlformats.org/officeDocument/2006/customXml" ds:itemID="{113101F1-7761-40C1-B595-0C7D623DBB7A}">
+  <ds:schemaRefs>
+    <ds:schemaRef ds:uri="http://schemas.openxmlformats.org/officeDocument/2006/bibliography"/>
+  </ds:schemaRefs>
+</ds:datastoreItem>
 </file>
</xml_diff>

<commit_message>
Added a project name on the front page
</commit_message>
<xml_diff>
--- a/Documents/ProgramOfRequirements/ProgrammaVanEisen.docx
+++ b/Documents/ProgramOfRequirements/ProgrammaVanEisen.docx
@@ -249,7 +249,6 @@
                                       <w:alias w:val="Adres"/>
                                       <w:tag w:val=""/>
                                       <w:id w:val="-253358678"/>
-                                      <w:showingPlcHdr/>
                                       <w:dataBinding w:prefixMappings="xmlns:ns0='http://schemas.microsoft.com/office/2006/coverPageProps' " w:xpath="/ns0:CoverPageProperties[1]/ns0:CompanyAddress[1]" w:storeItemID="{55AF091B-3C7A-41E3-B477-F2FDAA23CFDA}"/>
                                       <w:text/>
                                     </w:sdtPr>
@@ -259,7 +258,7 @@
                                         <w:rPr>
                                           <w:color w:val="FFFFFF" w:themeColor="background1"/>
                                         </w:rPr>
-                                        <w:t>[Bedrijfsadres]</w:t>
+                                        <w:t>Koning Willem 1 College</w:t>
                                       </w:r>
                                     </w:sdtContent>
                                   </w:sdt>
@@ -505,7 +504,6 @@
                                 <w:alias w:val="Adres"/>
                                 <w:tag w:val=""/>
                                 <w:id w:val="-253358678"/>
-                                <w:showingPlcHdr/>
                                 <w:dataBinding w:prefixMappings="xmlns:ns0='http://schemas.microsoft.com/office/2006/coverPageProps' " w:xpath="/ns0:CoverPageProperties[1]/ns0:CompanyAddress[1]" w:storeItemID="{55AF091B-3C7A-41E3-B477-F2FDAA23CFDA}"/>
                                 <w:text/>
                               </w:sdtPr>
@@ -515,7 +513,7 @@
                                   <w:rPr>
                                     <w:color w:val="FFFFFF" w:themeColor="background1"/>
                                   </w:rPr>
-                                  <w:t>[Bedrijfsadres]</w:t>
+                                  <w:t>Koning Willem 1 College</w:t>
                                 </w:r>
                               </w:sdtContent>
                             </w:sdt>
@@ -592,6 +590,13 @@
     <w:p/>
     <w:sdt>
       <w:sdtPr>
+        <w:rPr>
+          <w:rFonts w:ascii="Arial" w:eastAsiaTheme="minorHAnsi" w:hAnsi="Arial" w:cs="Arial"/>
+          <w:color w:val="auto"/>
+          <w:sz w:val="24"/>
+          <w:szCs w:val="24"/>
+          <w:lang w:eastAsia="en-US"/>
+        </w:rPr>
         <w:id w:val="-2038574185"/>
         <w:docPartObj>
           <w:docPartGallery w:val="Table of Contents"/>
@@ -600,13 +605,8 @@
       </w:sdtPr>
       <w:sdtEndPr>
         <w:rPr>
-          <w:rFonts w:ascii="Arial" w:eastAsiaTheme="minorHAnsi" w:hAnsi="Arial" w:cs="Arial"/>
           <w:b/>
           <w:bCs/>
-          <w:color w:val="auto"/>
-          <w:sz w:val="24"/>
-          <w:szCs w:val="24"/>
-          <w:lang w:eastAsia="en-US"/>
         </w:rPr>
       </w:sdtEndPr>
       <w:sdtContent>
@@ -2285,8 +2285,6 @@
       <w:r>
         <w:t>Leraren accounts</w:t>
       </w:r>
-      <w:bookmarkStart w:id="10" w:name="_GoBack"/>
-      <w:bookmarkEnd w:id="10"/>
     </w:p>
     <w:p>
       <w:pPr>
@@ -2295,14 +2293,14 @@
           <w:b/>
         </w:rPr>
       </w:pPr>
-      <w:bookmarkStart w:id="11" w:name="_Toc516525354"/>
+      <w:bookmarkStart w:id="10" w:name="_Toc516525354"/>
       <w:r>
         <w:rPr>
           <w:b/>
         </w:rPr>
         <w:t>Overig</w:t>
       </w:r>
-      <w:bookmarkEnd w:id="11"/>
+      <w:bookmarkEnd w:id="10"/>
     </w:p>
     <w:p>
       <w:r>
@@ -3462,11 +3460,30 @@
 </file>
 
 <file path=customXml/item1.xml><?xml version="1.0" encoding="utf-8"?>
+<CoverPageProperties xmlns="http://schemas.microsoft.com/office/2006/coverPageProps">
+  <PublishDate/>
+  <Abstract/>
+  <CompanyAddress>Koning Willem 1 College</CompanyAddress>
+  <CompanyPhone/>
+  <CompanyFax/>
+  <CompanyEmail/>
+</CoverPageProperties>
+</file>
+
+<file path=customXml/item2.xml><?xml version="1.0" encoding="utf-8"?>
 <b:Sources xmlns:b="http://schemas.openxmlformats.org/officeDocument/2006/bibliography" xmlns="http://schemas.openxmlformats.org/officeDocument/2006/bibliography" SelectedStyle="\APASixthEditionOfficeOnline.xsl" StyleName="APA" Version="6"/>
 </file>
 
 <file path=customXml/itemProps1.xml><?xml version="1.0" encoding="utf-8"?>
-<ds:datastoreItem xmlns:ds="http://schemas.openxmlformats.org/officeDocument/2006/customXml" ds:itemID="{113101F1-7761-40C1-B595-0C7D623DBB7A}">
+<ds:datastoreItem xmlns:ds="http://schemas.openxmlformats.org/officeDocument/2006/customXml" ds:itemID="{55AF091B-3C7A-41E3-B477-F2FDAA23CFDA}">
+  <ds:schemaRefs>
+    <ds:schemaRef ds:uri="http://schemas.microsoft.com/office/2006/coverPageProps"/>
+  </ds:schemaRefs>
+</ds:datastoreItem>
+</file>
+
+<file path=customXml/itemProps2.xml><?xml version="1.0" encoding="utf-8"?>
+<ds:datastoreItem xmlns:ds="http://schemas.openxmlformats.org/officeDocument/2006/customXml" ds:itemID="{0CC1F158-3E5F-4404-94D7-E53F2162BD80}">
   <ds:schemaRefs>
     <ds:schemaRef ds:uri="http://schemas.openxmlformats.org/officeDocument/2006/bibliography"/>
   </ds:schemaRefs>

</xml_diff>

<commit_message>
Added a color table in the Program of Requirements
</commit_message>
<xml_diff>
--- a/Documents/ProgramOfRequirements/ProgrammaVanEisen.docx
+++ b/Documents/ProgramOfRequirements/ProgrammaVanEisen.docx
@@ -2118,6 +2118,22 @@
         </w:rPr>
       </w:pPr>
       <w:bookmarkStart w:id="8" w:name="_Toc516525352"/>
+    </w:p>
+    <w:p>
+      <w:pPr>
+        <w:pStyle w:val="Kop1"/>
+        <w:rPr>
+          <w:b/>
+        </w:rPr>
+      </w:pPr>
+    </w:p>
+    <w:p>
+      <w:pPr>
+        <w:pStyle w:val="Kop1"/>
+        <w:rPr>
+          <w:b/>
+        </w:rPr>
+      </w:pPr>
       <w:r>
         <w:rPr>
           <w:b/>
@@ -2128,7 +2144,41 @@
     </w:p>
     <w:p>
       <w:r>
-        <w:t xml:space="preserve">Beschrijf de vormgeving van de website (kleuren, lettertypes). Gebruik eventueel een vlekkenplan om de grove indeling van de vensters weer te geven. </w:t>
+        <w:drawing>
+          <wp:inline distT="0" distB="0" distL="0" distR="0" wp14:anchorId="7269CECC" wp14:editId="2AC9DDD5">
+            <wp:extent cx="5760720" cy="3902075"/>
+            <wp:effectExtent l="0" t="0" r="0" b="3175"/>
+            <wp:docPr id="1" name="Afbeelding 1"/>
+            <wp:cNvGraphicFramePr>
+              <a:graphicFrameLocks xmlns:a="http://schemas.openxmlformats.org/drawingml/2006/main" noChangeAspect="1"/>
+            </wp:cNvGraphicFramePr>
+            <a:graphic xmlns:a="http://schemas.openxmlformats.org/drawingml/2006/main">
+              <a:graphicData uri="http://schemas.openxmlformats.org/drawingml/2006/picture">
+                <pic:pic xmlns:pic="http://schemas.openxmlformats.org/drawingml/2006/picture">
+                  <pic:nvPicPr>
+                    <pic:cNvPr id="1" name=""/>
+                    <pic:cNvPicPr/>
+                  </pic:nvPicPr>
+                  <pic:blipFill>
+                    <a:blip r:embed="rId7"/>
+                    <a:stretch>
+                      <a:fillRect/>
+                    </a:stretch>
+                  </pic:blipFill>
+                  <pic:spPr>
+                    <a:xfrm>
+                      <a:off x="0" y="0"/>
+                      <a:ext cx="5760720" cy="3902075"/>
+                    </a:xfrm>
+                    <a:prstGeom prst="rect">
+                      <a:avLst/>
+                    </a:prstGeom>
+                  </pic:spPr>
+                </pic:pic>
+              </a:graphicData>
+            </a:graphic>
+          </wp:inline>
+        </w:drawing>
       </w:r>
     </w:p>
     <w:p>
@@ -2143,7 +2193,6 @@
         <w:rPr>
           <w:b/>
         </w:rPr>
-        <w:lastRenderedPageBreak/>
         <w:t>Informatie</w:t>
       </w:r>
       <w:bookmarkEnd w:id="9"/>
@@ -2306,9 +2355,9 @@
       <w:r>
         <w:t>Geef hier andere relevante informatie, indien nodig.</w:t>
       </w:r>
-    </w:p>
-    <w:p/>
-    <w:p/>
+      <w:bookmarkStart w:id="11" w:name="_GoBack"/>
+      <w:bookmarkEnd w:id="11"/>
+    </w:p>
     <w:sectPr>
       <w:pgSz w:w="11906" w:h="16838"/>
       <w:pgMar w:top="1417" w:right="1417" w:bottom="1417" w:left="1417" w:header="708" w:footer="708" w:gutter="0"/>
@@ -3483,7 +3532,7 @@
 </file>
 
 <file path=customXml/itemProps2.xml><?xml version="1.0" encoding="utf-8"?>
-<ds:datastoreItem xmlns:ds="http://schemas.openxmlformats.org/officeDocument/2006/customXml" ds:itemID="{0CC1F158-3E5F-4404-94D7-E53F2162BD80}">
+<ds:datastoreItem xmlns:ds="http://schemas.openxmlformats.org/officeDocument/2006/customXml" ds:itemID="{63C73A68-5EB6-478E-8F4D-A7F14460AF72}">
   <ds:schemaRefs>
     <ds:schemaRef ds:uri="http://schemas.openxmlformats.org/officeDocument/2006/bibliography"/>
   </ds:schemaRefs>

</xml_diff>